<commit_message>
changed hide-if excel examples + images
</commit_message>
<xml_diff>
--- a/source/_static/files/document-generation/demos/conditionally-hide-blocks-result.docx
+++ b/source/_static/files/document-generation/demos/conditionally-hide-blocks-result.docx
@@ -44,9 +44,6 @@
     <w:p>
       <w:pPr>
         <w:spacing w:after="0"/>
-        <w:rPr>
-          <w:lang w:val="ru-RU"/>
-        </w:rPr>
       </w:pPr>
       <w:r>
         <w:t xml:space="preserve">Site: </w:t>
@@ -54,28 +51,7 @@
       <w:r>
         <w:t>http://plumsail.com</w:t>
       </w:r>
-      <w:r>
-        <w:t/>
-      </w:r>
     </w:p>
-    <w:tbl>
-      <w:tblPr>
-        <w:tblStyle w:val="TableGrid"/>
-        <w:tblW w:w="0" w:type="auto"/>
-        <w:tblBorders>
-          <w:top w:val="none" w:sz="0" w:space="0" w:color="auto"/>
-          <w:left w:val="none" w:sz="0" w:space="0" w:color="auto"/>
-          <w:bottom w:val="none" w:sz="0" w:space="0" w:color="auto"/>
-          <w:right w:val="none" w:sz="0" w:space="0" w:color="auto"/>
-          <w:insideH w:val="none" w:sz="0" w:space="0" w:color="auto"/>
-          <w:insideV w:val="none" w:sz="0" w:space="0" w:color="auto"/>
-        </w:tblBorders>
-        <w:tblLook w:val="04A0" w:firstRow="1" w:lastRow="0" w:firstColumn="1" w:lastColumn="0" w:noHBand="0" w:noVBand="1"/>
-      </w:tblPr>
-      <w:tblGrid>
-        <w:gridCol w:w="5760"/>
-      </w:tblGrid>
-    </w:tbl>
     <w:p>
       <w:pPr>
         <w:rPr>
@@ -85,13 +61,22 @@
       </w:pPr>
     </w:p>
     <w:p>
+      <w:bookmarkStart w:id="0" w:name="_Hlk11778151"/>
       <w:r>
         <w:rPr>
           <w:sz w:val="32"/>
           <w:szCs w:val="32"/>
         </w:rPr>
-        <w:t>Hide table row if hire date is empty</w:t>
-      </w:r>
+        <w:t xml:space="preserve">Hide table row if </w:t>
+      </w:r>
+      <w:r>
+        <w:rPr>
+          <w:sz w:val="32"/>
+          <w:szCs w:val="32"/>
+        </w:rPr>
+        <w:t>department is development</w:t>
+      </w:r>
+      <w:bookmarkEnd w:id="0"/>
       <w:r>
         <w:rPr>
           <w:sz w:val="32"/>
@@ -148,7 +133,7 @@
               <w:cnfStyle w:val="100000000000" w:firstRow="1" w:lastRow="0" w:firstColumn="0" w:lastColumn="0" w:oddVBand="0" w:evenVBand="0" w:oddHBand="0" w:evenHBand="0" w:firstRowFirstColumn="0" w:firstRowLastColumn="0" w:lastRowFirstColumn="0" w:lastRowLastColumn="0"/>
             </w:pPr>
             <w:r>
-              <w:t>Employment Date</w:t>
+              <w:t>Department</w:t>
             </w:r>
           </w:p>
         </w:tc>
@@ -169,9 +154,6 @@
               </w:rPr>
             </w:pPr>
             <w:r>
-              <w:rPr>
-                <w:b w:val="0"/>
-              </w:rPr>
               <w:t>Derek Clark</w:t>
             </w:r>
           </w:p>
@@ -185,18 +167,12 @@
               <w:cnfStyle w:val="000000100000" w:firstRow="0" w:lastRow="0" w:firstColumn="0" w:lastColumn="0" w:oddVBand="0" w:evenVBand="0" w:oddHBand="1" w:evenHBand="0" w:firstRowFirstColumn="0" w:firstRowLastColumn="0" w:lastRowFirstColumn="0" w:lastRowLastColumn="0"/>
             </w:pPr>
             <w:r>
-              <w:t>4/22/2012 3:25:43 AM</w:t>
-            </w:r>
-            <w:r>
-              <w:t xml:space="preserve"> </w:t>
+              <w:t>marketing</w:t>
             </w:r>
           </w:p>
         </w:tc>
       </w:tr>
       <w:tr>
-        <w:trPr>
-          <w:cnfStyle w:val="000000100000" w:firstRow="0" w:lastRow="0" w:firstColumn="0" w:lastColumn="0" w:oddVBand="0" w:evenVBand="0" w:oddHBand="1" w:evenHBand="0" w:firstRowFirstColumn="0" w:firstRowLastColumn="0" w:lastRowFirstColumn="0" w:lastRowLastColumn="0"/>
-        </w:trPr>
         <w:tc>
           <w:tcPr>
             <w:cnfStyle w:val="001000000000" w:firstRow="0" w:lastRow="0" w:firstColumn="1" w:lastColumn="0" w:oddVBand="0" w:evenVBand="0" w:oddHBand="0" w:evenHBand="0" w:firstRowFirstColumn="0" w:firstRowLastColumn="0" w:lastRowFirstColumn="0" w:lastRowLastColumn="0"/>
@@ -209,10 +185,7 @@
               </w:rPr>
             </w:pPr>
             <w:r>
-              <w:rPr>
-                <w:b w:val="0"/>
-              </w:rPr>
-              <w:t>Anil Mittal</w:t>
+              <w:t>Jessica Adams</w:t>
             </w:r>
           </w:p>
         </w:tc>
@@ -222,13 +195,10 @@
           </w:tcPr>
           <w:p>
             <w:pPr>
-              <w:cnfStyle w:val="000000100000" w:firstRow="0" w:lastRow="0" w:firstColumn="0" w:lastColumn="0" w:oddVBand="0" w:evenVBand="0" w:oddHBand="1" w:evenHBand="0" w:firstRowFirstColumn="0" w:firstRowLastColumn="0" w:lastRowFirstColumn="0" w:lastRowLastColumn="0"/>
+              <w:cnfStyle w:val="000000000000" w:firstRow="0" w:lastRow="0" w:firstColumn="0" w:lastColumn="0" w:oddVBand="0" w:evenVBand="0" w:oddHBand="0" w:evenHBand="0" w:firstRowFirstColumn="0" w:firstRowLastColumn="0" w:lastRowFirstColumn="0" w:lastRowLastColumn="0"/>
             </w:pPr>
             <w:r>
-              <w:t>4/11/2016 7:22:13 PM</w:t>
-            </w:r>
-            <w:r>
-              <w:t xml:space="preserve"> </w:t>
+              <w:t>sales</w:t>
             </w:r>
           </w:p>
         </w:tc>
@@ -249,13 +219,36 @@
           <w:szCs w:val="32"/>
         </w:rPr>
       </w:pPr>
+      <w:bookmarkStart w:id="1" w:name="_Hlk11778162"/>
       <w:r>
         <w:rPr>
           <w:sz w:val="32"/>
           <w:szCs w:val="32"/>
         </w:rPr>
-        <w:t>Hide bullet list item if hire date is empty</w:t>
-      </w:r>
+        <w:t xml:space="preserve">Hide bullet list item if </w:t>
+      </w:r>
+      <w:r>
+        <w:rPr>
+          <w:sz w:val="32"/>
+          <w:szCs w:val="32"/>
+        </w:rPr>
+        <w:t>department</w:t>
+      </w:r>
+      <w:r>
+        <w:rPr>
+          <w:sz w:val="32"/>
+          <w:szCs w:val="32"/>
+        </w:rPr>
+        <w:t xml:space="preserve"> is </w:t>
+      </w:r>
+      <w:r>
+        <w:rPr>
+          <w:sz w:val="32"/>
+          <w:szCs w:val="32"/>
+        </w:rPr>
+        <w:t>development</w:t>
+      </w:r>
+      <w:bookmarkEnd w:id="1"/>
       <w:r>
         <w:rPr>
           <w:sz w:val="32"/>
@@ -284,6 +277,9 @@
       <w:r>
         <w:t xml:space="preserve"> </w:t>
       </w:r>
+      <w:r>
+        <w:t>marketing</w:t>
+      </w:r>
     </w:p>
     <w:p>
       <w:pPr>
@@ -294,19 +290,16 @@
         </w:numPr>
       </w:pPr>
       <w:r>
-        <w:t>Anil Mittal</w:t>
-      </w:r>
-      <w:r>
-        <w:t xml:space="preserve"> </w:t>
-      </w:r>
+        <w:t>Jessica Adams sales</w:t>
+      </w:r>
+    </w:p>
+    <w:p/>
+    <w:p>
+      <w:bookmarkStart w:id="2" w:name="_GoBack"/>
+      <w:bookmarkEnd w:id="2"/>
     </w:p>
     <w:p/>
     <w:p/>
-    <w:p/>
-    <w:p>
-      <w:bookmarkStart w:id="0" w:name="_GoBack"/>
-      <w:bookmarkEnd w:id="0"/>
-    </w:p>
     <w:sectPr>
       <w:pgSz w:w="12240" w:h="15840"/>
       <w:pgMar w:top="1440" w:right="1440" w:bottom="1440" w:left="1440" w:header="720" w:footer="720" w:gutter="0"/>
@@ -544,7 +537,7 @@
       </w:pPr>
     </w:pPrDefault>
   </w:docDefaults>
-  <w:latentStyles w:defLockedState="0" w:defUIPriority="99" w:defSemiHidden="0" w:defUnhideWhenUsed="0" w:defQFormat="0" w:count="375">
+  <w:latentStyles w:defLockedState="0" w:defUIPriority="99" w:defSemiHidden="0" w:defUnhideWhenUsed="0" w:defQFormat="0" w:count="376">
     <w:lsdException w:name="Normal" w:uiPriority="0" w:qFormat="1"/>
     <w:lsdException w:name="heading 1" w:uiPriority="9" w:qFormat="1"/>
     <w:lsdException w:name="heading 2" w:semiHidden="1" w:uiPriority="9" w:unhideWhenUsed="1" w:qFormat="1"/>
@@ -650,7 +643,6 @@
     <w:lsdException w:name="HTML Sample" w:semiHidden="1" w:unhideWhenUsed="1"/>
     <w:lsdException w:name="HTML Typewriter" w:semiHidden="1" w:unhideWhenUsed="1"/>
     <w:lsdException w:name="HTML Variable" w:semiHidden="1" w:unhideWhenUsed="1"/>
-    <w:lsdException w:name="Normal Table" w:semiHidden="1" w:unhideWhenUsed="1"/>
     <w:lsdException w:name="annotation subject" w:semiHidden="1" w:unhideWhenUsed="1"/>
     <w:lsdException w:name="No List" w:semiHidden="1" w:unhideWhenUsed="1"/>
     <w:lsdException w:name="Outline List 1" w:semiHidden="1" w:unhideWhenUsed="1"/>
@@ -697,10 +689,8 @@
     <w:lsdException w:name="Table Subtle 2" w:semiHidden="1" w:unhideWhenUsed="1"/>
     <w:lsdException w:name="Table Web 1" w:semiHidden="1" w:unhideWhenUsed="1"/>
     <w:lsdException w:name="Table Web 2" w:semiHidden="1" w:unhideWhenUsed="1"/>
-    <w:lsdException w:name="Table Web 3" w:semiHidden="1" w:unhideWhenUsed="1"/>
     <w:lsdException w:name="Balloon Text" w:semiHidden="1" w:unhideWhenUsed="1"/>
     <w:lsdException w:name="Table Grid" w:uiPriority="39"/>
-    <w:lsdException w:name="Table Theme" w:semiHidden="1" w:unhideWhenUsed="1"/>
     <w:lsdException w:name="Placeholder Text" w:semiHidden="1"/>
     <w:lsdException w:name="No Spacing" w:uiPriority="1" w:qFormat="1"/>
     <w:lsdException w:name="Light Shading" w:uiPriority="60"/>
@@ -920,6 +910,7 @@
     <w:lsdException w:name="Smart Hyperlink" w:semiHidden="1" w:unhideWhenUsed="1"/>
     <w:lsdException w:name="Hashtag" w:semiHidden="1" w:unhideWhenUsed="1"/>
     <w:lsdException w:name="Unresolved Mention" w:semiHidden="1" w:unhideWhenUsed="1"/>
+    <w:lsdException w:name="Smart Link" w:semiHidden="1" w:unhideWhenUsed="1"/>
   </w:latentStyles>
   <w:style w:type="paragraph" w:default="1" w:styleId="Normal">
     <w:name w:val="Normal"/>

</xml_diff>